<commit_message>
adding Lab2 work and notes
</commit_message>
<xml_diff>
--- a/Lab2/notes.docx
+++ b/Lab2/notes.docx
@@ -908,11 +908,213 @@
       </w:r>
     </w:p>
     <w:p/>
-    <w:p/>
-    <w:p>
+    <w:p>
+      <w:r>
+        <w:rPr>
+          <w:b/>
+        </w:rPr>
+        <w:t>How to write your programs</w:t>
+      </w:r>
+      <w:r>
+        <w:rPr>
+          <w:b/>
+        </w:rPr>
+        <w:t xml:space="preserve"> in all COMP2911 assignments (design-</w:t>
+      </w:r>
+      <w:proofErr w:type="gramStart"/>
+      <w:r>
+        <w:rPr>
+          <w:b/>
+        </w:rPr>
+        <w:t>wise)</w:t>
+      </w:r>
+      <w:proofErr w:type="gramEnd"/>
+    </w:p>
+    <w:p>
+      <w:pPr>
+        <w:pStyle w:val="ListParagraph"/>
+        <w:numPr>
+          <w:ilvl w:val="0"/>
+          <w:numId w:val="7"/>
+        </w:numPr>
+        <w:rPr>
+          <w:b/>
+        </w:rPr>
+      </w:pPr>
+      <w:r>
+        <w:rPr>
+          <w:b/>
+        </w:rPr>
+        <w:t>Did you use redundant classes?</w:t>
+      </w:r>
+    </w:p>
+    <w:p>
+      <w:pPr>
+        <w:pStyle w:val="ListParagraph"/>
+        <w:numPr>
+          <w:ilvl w:val="0"/>
+          <w:numId w:val="7"/>
+        </w:numPr>
+        <w:rPr>
+          <w:b/>
+        </w:rPr>
+      </w:pPr>
+      <w:r>
+        <w:rPr>
+          <w:b/>
+        </w:rPr>
+        <w:t>Did you use enough classes? (too many is bad, too few is bad)</w:t>
+      </w:r>
+    </w:p>
+    <w:p>
+      <w:pPr>
+        <w:pStyle w:val="ListParagraph"/>
+        <w:numPr>
+          <w:ilvl w:val="0"/>
+          <w:numId w:val="7"/>
+        </w:numPr>
+        <w:rPr>
+          <w:b/>
+        </w:rPr>
+      </w:pPr>
+      <w:r>
+        <w:t xml:space="preserve">You want classes that make sense. </w:t>
+      </w:r>
+      <w:proofErr w:type="gramStart"/>
+      <w:r>
+        <w:t>Generally</w:t>
+      </w:r>
+      <w:proofErr w:type="gramEnd"/>
+      <w:r>
+        <w:t xml:space="preserve"> your assignment would be clear</w:t>
+      </w:r>
+      <w:r>
+        <w:t xml:space="preserve"> on what you need to build.</w:t>
+      </w:r>
+    </w:p>
+    <w:p>
+      <w:pPr>
+        <w:pStyle w:val="ListParagraph"/>
+        <w:numPr>
+          <w:ilvl w:val="0"/>
+          <w:numId w:val="7"/>
+        </w:numPr>
+        <w:rPr>
+          <w:b/>
+        </w:rPr>
+      </w:pPr>
+      <w:r>
+        <w:t>Car program</w:t>
+      </w:r>
+    </w:p>
+    <w:p>
+      <w:pPr>
+        <w:pStyle w:val="ListParagraph"/>
+        <w:numPr>
+          <w:ilvl w:val="1"/>
+          <w:numId w:val="7"/>
+        </w:numPr>
+        <w:rPr>
+          <w:b/>
+        </w:rPr>
+      </w:pPr>
+      <w:r>
+        <w:t>Wheels</w:t>
+      </w:r>
+    </w:p>
+    <w:p>
+      <w:pPr>
+        <w:pStyle w:val="ListParagraph"/>
+        <w:numPr>
+          <w:ilvl w:val="1"/>
+          <w:numId w:val="7"/>
+        </w:numPr>
+        <w:rPr>
+          <w:b/>
+        </w:rPr>
+      </w:pPr>
+      <w:r>
+        <w:t>Seats</w:t>
+      </w:r>
+    </w:p>
+    <w:p>
+      <w:pPr>
+        <w:pStyle w:val="ListParagraph"/>
+        <w:numPr>
+          <w:ilvl w:val="1"/>
+          <w:numId w:val="7"/>
+        </w:numPr>
+        <w:rPr>
+          <w:b/>
+        </w:rPr>
+      </w:pPr>
+      <w:r>
+        <w:t>Engine</w:t>
+      </w:r>
+    </w:p>
+    <w:p>
+      <w:pPr>
+        <w:pStyle w:val="ListParagraph"/>
+        <w:numPr>
+          <w:ilvl w:val="1"/>
+          <w:numId w:val="7"/>
+        </w:numPr>
+        <w:rPr>
+          <w:b/>
+        </w:rPr>
+      </w:pPr>
+      <w:r>
+        <w:t xml:space="preserve">Don’t use </w:t>
+      </w:r>
+      <w:r>
+        <w:t>non-functional / useless classes unless specifically stated</w:t>
+      </w:r>
+      <w:r>
+        <w:t xml:space="preserve"> to use a class</w:t>
+      </w:r>
+    </w:p>
+    <w:p>
+      <w:pPr>
+        <w:pStyle w:val="ListParagraph"/>
+        <w:numPr>
+          <w:ilvl w:val="0"/>
+          <w:numId w:val="7"/>
+        </w:numPr>
+        <w:rPr>
+          <w:b/>
+        </w:rPr>
+      </w:pPr>
+      <w:r>
+        <w:t>WE ONLY CARE ABOUT FUNCTIONALITY.</w:t>
+      </w:r>
+    </w:p>
+    <w:p>
+      <w:pPr>
+        <w:pStyle w:val="ListParagraph"/>
+        <w:numPr>
+          <w:ilvl w:val="0"/>
+          <w:numId w:val="7"/>
+        </w:numPr>
+        <w:rPr>
+          <w:b/>
+        </w:rPr>
+      </w:pPr>
+      <w:r>
+        <w:t>DON’T USE USELESS CLASSES</w:t>
+      </w:r>
+    </w:p>
+    <w:p>
+      <w:pPr>
+        <w:rPr>
+          <w:b/>
+        </w:rPr>
+      </w:pPr>
       <w:bookmarkStart w:id="0" w:name="_GoBack"/>
       <w:bookmarkEnd w:id="0"/>
     </w:p>
+    <w:p/>
+    <w:p/>
+    <w:p/>
     <w:sectPr>
       <w:pgSz w:w="11900" w:h="16840"/>
       <w:pgMar w:top="720" w:right="720" w:bottom="720" w:left="720" w:header="708" w:footer="708" w:gutter="0"/>
@@ -1464,6 +1666,119 @@
     </w:lvl>
   </w:abstractNum>
   <w:abstractNum w:abstractNumId="5">
+    <w:nsid w:val="643E61E4"/>
+    <w:multiLevelType w:val="hybridMultilevel"/>
+    <w:tmpl w:val="52863292"/>
+    <w:lvl w:ilvl="0" w:tplc="04090001">
+      <w:start w:val="1"/>
+      <w:numFmt w:val="bullet"/>
+      <w:lvlText w:val=""/>
+      <w:lvlJc w:val="left"/>
+      <w:pPr>
+        <w:ind w:left="720" w:hanging="360"/>
+      </w:pPr>
+      <w:rPr>
+        <w:rFonts w:ascii="Symbol" w:hAnsi="Symbol" w:hint="default"/>
+      </w:rPr>
+    </w:lvl>
+    <w:lvl w:ilvl="1" w:tplc="04090003">
+      <w:start w:val="1"/>
+      <w:numFmt w:val="bullet"/>
+      <w:lvlText w:val="o"/>
+      <w:lvlJc w:val="left"/>
+      <w:pPr>
+        <w:ind w:left="1440" w:hanging="360"/>
+      </w:pPr>
+      <w:rPr>
+        <w:rFonts w:ascii="Courier New" w:hAnsi="Courier New" w:cs="Courier New" w:hint="default"/>
+      </w:rPr>
+    </w:lvl>
+    <w:lvl w:ilvl="2" w:tplc="04090005" w:tentative="1">
+      <w:start w:val="1"/>
+      <w:numFmt w:val="bullet"/>
+      <w:lvlText w:val=""/>
+      <w:lvlJc w:val="left"/>
+      <w:pPr>
+        <w:ind w:left="2160" w:hanging="360"/>
+      </w:pPr>
+      <w:rPr>
+        <w:rFonts w:ascii="Wingdings" w:hAnsi="Wingdings" w:hint="default"/>
+      </w:rPr>
+    </w:lvl>
+    <w:lvl w:ilvl="3" w:tplc="04090001" w:tentative="1">
+      <w:start w:val="1"/>
+      <w:numFmt w:val="bullet"/>
+      <w:lvlText w:val=""/>
+      <w:lvlJc w:val="left"/>
+      <w:pPr>
+        <w:ind w:left="2880" w:hanging="360"/>
+      </w:pPr>
+      <w:rPr>
+        <w:rFonts w:ascii="Symbol" w:hAnsi="Symbol" w:hint="default"/>
+      </w:rPr>
+    </w:lvl>
+    <w:lvl w:ilvl="4" w:tplc="04090003" w:tentative="1">
+      <w:start w:val="1"/>
+      <w:numFmt w:val="bullet"/>
+      <w:lvlText w:val="o"/>
+      <w:lvlJc w:val="left"/>
+      <w:pPr>
+        <w:ind w:left="3600" w:hanging="360"/>
+      </w:pPr>
+      <w:rPr>
+        <w:rFonts w:ascii="Courier New" w:hAnsi="Courier New" w:cs="Courier New" w:hint="default"/>
+      </w:rPr>
+    </w:lvl>
+    <w:lvl w:ilvl="5" w:tplc="04090005" w:tentative="1">
+      <w:start w:val="1"/>
+      <w:numFmt w:val="bullet"/>
+      <w:lvlText w:val=""/>
+      <w:lvlJc w:val="left"/>
+      <w:pPr>
+        <w:ind w:left="4320" w:hanging="360"/>
+      </w:pPr>
+      <w:rPr>
+        <w:rFonts w:ascii="Wingdings" w:hAnsi="Wingdings" w:hint="default"/>
+      </w:rPr>
+    </w:lvl>
+    <w:lvl w:ilvl="6" w:tplc="04090001" w:tentative="1">
+      <w:start w:val="1"/>
+      <w:numFmt w:val="bullet"/>
+      <w:lvlText w:val=""/>
+      <w:lvlJc w:val="left"/>
+      <w:pPr>
+        <w:ind w:left="5040" w:hanging="360"/>
+      </w:pPr>
+      <w:rPr>
+        <w:rFonts w:ascii="Symbol" w:hAnsi="Symbol" w:hint="default"/>
+      </w:rPr>
+    </w:lvl>
+    <w:lvl w:ilvl="7" w:tplc="04090003" w:tentative="1">
+      <w:start w:val="1"/>
+      <w:numFmt w:val="bullet"/>
+      <w:lvlText w:val="o"/>
+      <w:lvlJc w:val="left"/>
+      <w:pPr>
+        <w:ind w:left="5760" w:hanging="360"/>
+      </w:pPr>
+      <w:rPr>
+        <w:rFonts w:ascii="Courier New" w:hAnsi="Courier New" w:cs="Courier New" w:hint="default"/>
+      </w:rPr>
+    </w:lvl>
+    <w:lvl w:ilvl="8" w:tplc="04090005" w:tentative="1">
+      <w:start w:val="1"/>
+      <w:numFmt w:val="bullet"/>
+      <w:lvlText w:val=""/>
+      <w:lvlJc w:val="left"/>
+      <w:pPr>
+        <w:ind w:left="6480" w:hanging="360"/>
+      </w:pPr>
+      <w:rPr>
+        <w:rFonts w:ascii="Wingdings" w:hAnsi="Wingdings" w:hint="default"/>
+      </w:rPr>
+    </w:lvl>
+  </w:abstractNum>
+  <w:abstractNum w:abstractNumId="6">
     <w:nsid w:val="776A69FA"/>
     <w:multiLevelType w:val="hybridMultilevel"/>
     <w:tmpl w:val="CDB42620"/>
@@ -1586,13 +1901,16 @@
     <w:abstractNumId w:val="1"/>
   </w:num>
   <w:num w:numId="4">
-    <w:abstractNumId w:val="5"/>
+    <w:abstractNumId w:val="6"/>
   </w:num>
   <w:num w:numId="5">
     <w:abstractNumId w:val="3"/>
   </w:num>
   <w:num w:numId="6">
     <w:abstractNumId w:val="4"/>
+  </w:num>
+  <w:num w:numId="7">
+    <w:abstractNumId w:val="5"/>
   </w:num>
 </w:numbering>
 </file>

</xml_diff>